<commit_message>
Load test result added
</commit_message>
<xml_diff>
--- a/Project_Manager_Setup_Document.docx
+++ b/Project_Manager_Setup_Document.docx
@@ -571,8 +571,6 @@
             </w:rPr>
             <w:br w:type="page"/>
           </w:r>
-          <w:bookmarkStart w:id="0" w:name="_GoBack"/>
-          <w:bookmarkEnd w:id="0"/>
         </w:p>
         <w:p/>
       </w:sdtContent>
@@ -1593,8 +1591,8 @@
         <w:tblLook w:val="04A0" w:firstRow="1" w:lastRow="0" w:firstColumn="1" w:lastColumn="0" w:noHBand="0" w:noVBand="1"/>
       </w:tblPr>
       <w:tblGrid>
-        <w:gridCol w:w="733"/>
-        <w:gridCol w:w="3317"/>
+        <w:gridCol w:w="899"/>
+        <w:gridCol w:w="3151"/>
         <w:gridCol w:w="2430"/>
         <w:gridCol w:w="1893"/>
         <w:gridCol w:w="987"/>
@@ -1638,7 +1636,7 @@
       <w:tr>
         <w:tc>
           <w:tcPr>
-            <w:tcW w:w="392" w:type="pct"/>
+            <w:tcW w:w="481" w:type="pct"/>
             <w:tcBorders>
               <w:top w:val="single" w:sz="4" w:space="0" w:color="5B9BD5" w:themeColor="accent1"/>
             </w:tcBorders>
@@ -1678,7 +1676,7 @@
         </w:tc>
         <w:tc>
           <w:tcPr>
-            <w:tcW w:w="1772" w:type="pct"/>
+            <w:tcW w:w="1683" w:type="pct"/>
             <w:tcBorders>
               <w:top w:val="single" w:sz="4" w:space="0" w:color="5B9BD5" w:themeColor="accent1"/>
             </w:tcBorders>
@@ -1769,7 +1767,7 @@
       <w:tr>
         <w:tc>
           <w:tcPr>
-            <w:tcW w:w="392" w:type="pct"/>
+            <w:tcW w:w="481" w:type="pct"/>
           </w:tcPr>
           <w:p>
             <w:pPr>
@@ -1788,7 +1786,7 @@
         </w:tc>
         <w:tc>
           <w:tcPr>
-            <w:tcW w:w="1772" w:type="pct"/>
+            <w:tcW w:w="1683" w:type="pct"/>
           </w:tcPr>
           <w:p>
             <w:pPr>
@@ -1890,7 +1888,7 @@
       <w:tr>
         <w:tc>
           <w:tcPr>
-            <w:tcW w:w="392" w:type="pct"/>
+            <w:tcW w:w="481" w:type="pct"/>
           </w:tcPr>
           <w:p>
             <w:pPr>
@@ -1903,7 +1901,7 @@
         </w:tc>
         <w:tc>
           <w:tcPr>
-            <w:tcW w:w="1772" w:type="pct"/>
+            <w:tcW w:w="1683" w:type="pct"/>
           </w:tcPr>
           <w:p>
             <w:pPr>
@@ -1955,7 +1953,7 @@
       <w:tr>
         <w:tc>
           <w:tcPr>
-            <w:tcW w:w="392" w:type="pct"/>
+            <w:tcW w:w="481" w:type="pct"/>
           </w:tcPr>
           <w:p>
             <w:pPr>
@@ -1968,7 +1966,7 @@
         </w:tc>
         <w:tc>
           <w:tcPr>
-            <w:tcW w:w="1772" w:type="pct"/>
+            <w:tcW w:w="1683" w:type="pct"/>
           </w:tcPr>
           <w:p>
             <w:pPr>
@@ -2020,7 +2018,7 @@
       <w:tr>
         <w:tc>
           <w:tcPr>
-            <w:tcW w:w="392" w:type="pct"/>
+            <w:tcW w:w="481" w:type="pct"/>
           </w:tcPr>
           <w:p>
             <w:pPr>
@@ -2033,7 +2031,7 @@
         </w:tc>
         <w:tc>
           <w:tcPr>
-            <w:tcW w:w="1772" w:type="pct"/>
+            <w:tcW w:w="1683" w:type="pct"/>
           </w:tcPr>
           <w:p>
             <w:pPr>
@@ -2085,7 +2083,7 @@
       <w:tr>
         <w:tc>
           <w:tcPr>
-            <w:tcW w:w="392" w:type="pct"/>
+            <w:tcW w:w="481" w:type="pct"/>
           </w:tcPr>
           <w:p>
             <w:pPr>
@@ -2098,7 +2096,7 @@
         </w:tc>
         <w:tc>
           <w:tcPr>
-            <w:tcW w:w="1772" w:type="pct"/>
+            <w:tcW w:w="1683" w:type="pct"/>
           </w:tcPr>
           <w:p>
             <w:pPr>
@@ -2150,7 +2148,7 @@
       <w:tr>
         <w:tc>
           <w:tcPr>
-            <w:tcW w:w="392" w:type="pct"/>
+            <w:tcW w:w="481" w:type="pct"/>
           </w:tcPr>
           <w:p>
             <w:pPr>
@@ -2163,7 +2161,7 @@
         </w:tc>
         <w:tc>
           <w:tcPr>
-            <w:tcW w:w="1772" w:type="pct"/>
+            <w:tcW w:w="1683" w:type="pct"/>
           </w:tcPr>
           <w:p>
             <w:pPr>
@@ -2215,7 +2213,7 @@
       <w:tr>
         <w:tc>
           <w:tcPr>
-            <w:tcW w:w="392" w:type="pct"/>
+            <w:tcW w:w="481" w:type="pct"/>
           </w:tcPr>
           <w:p>
             <w:pPr>
@@ -2228,7 +2226,7 @@
         </w:tc>
         <w:tc>
           <w:tcPr>
-            <w:tcW w:w="1772" w:type="pct"/>
+            <w:tcW w:w="1683" w:type="pct"/>
           </w:tcPr>
           <w:p>
             <w:pPr>
@@ -2292,12 +2290,12 @@
           <w:numId w:val="9"/>
         </w:numPr>
       </w:pPr>
-      <w:bookmarkStart w:id="1" w:name="_Toc8082770"/>
+      <w:bookmarkStart w:id="0" w:name="_Toc8082770"/>
       <w:r>
         <w:lastRenderedPageBreak/>
         <w:t>Introduction</w:t>
       </w:r>
-      <w:bookmarkEnd w:id="1"/>
+      <w:bookmarkEnd w:id="0"/>
     </w:p>
     <w:p>
       <w:pPr>
@@ -2334,11 +2332,11 @@
           <w:numId w:val="9"/>
         </w:numPr>
       </w:pPr>
-      <w:bookmarkStart w:id="2" w:name="_Toc8082771"/>
+      <w:bookmarkStart w:id="1" w:name="_Toc8082771"/>
       <w:r>
         <w:t>Software Requirements and Technology details</w:t>
       </w:r>
-      <w:bookmarkEnd w:id="2"/>
+      <w:bookmarkEnd w:id="1"/>
     </w:p>
     <w:p>
       <w:pPr>
@@ -2348,11 +2346,11 @@
           <w:numId w:val="9"/>
         </w:numPr>
       </w:pPr>
-      <w:bookmarkStart w:id="3" w:name="_Toc8082772"/>
+      <w:bookmarkStart w:id="2" w:name="_Toc8082772"/>
       <w:r>
         <w:t>Required Software</w:t>
       </w:r>
-      <w:bookmarkEnd w:id="3"/>
+      <w:bookmarkEnd w:id="2"/>
     </w:p>
     <w:p>
       <w:pPr>
@@ -2455,11 +2453,11 @@
           <w:numId w:val="9"/>
         </w:numPr>
       </w:pPr>
-      <w:bookmarkStart w:id="4" w:name="_Toc8082773"/>
+      <w:bookmarkStart w:id="3" w:name="_Toc8082773"/>
       <w:r>
         <w:t>Technology Details</w:t>
       </w:r>
-      <w:bookmarkEnd w:id="4"/>
+      <w:bookmarkEnd w:id="3"/>
     </w:p>
     <w:p>
       <w:pPr>
@@ -2580,11 +2578,11 @@
           <w:numId w:val="9"/>
         </w:numPr>
       </w:pPr>
-      <w:bookmarkStart w:id="5" w:name="_Toc8082774"/>
+      <w:bookmarkStart w:id="4" w:name="_Toc8082774"/>
       <w:r>
         <w:t>Setting up the application</w:t>
       </w:r>
-      <w:bookmarkEnd w:id="5"/>
+      <w:bookmarkEnd w:id="4"/>
     </w:p>
     <w:p>
       <w:pPr>
@@ -2595,11 +2593,11 @@
         </w:numPr>
         <w:spacing w:before="0" w:line="240" w:lineRule="auto"/>
       </w:pPr>
-      <w:bookmarkStart w:id="6" w:name="_Toc8082775"/>
+      <w:bookmarkStart w:id="5" w:name="_Toc8082775"/>
       <w:r>
         <w:t>Taking checkout</w:t>
       </w:r>
-      <w:bookmarkEnd w:id="6"/>
+      <w:bookmarkEnd w:id="5"/>
     </w:p>
     <w:p>
       <w:pPr>
@@ -2677,6 +2675,7 @@
       </w:r>
     </w:p>
     <w:p>
+      <w:bookmarkStart w:id="6" w:name="_GoBack"/>
       <w:r>
         <w:rPr>
           <w:noProof/>
@@ -2684,9 +2683,9 @@
         <w:lastRenderedPageBreak/>
         <w:drawing>
           <wp:inline distT="0" distB="0" distL="0" distR="0">
-            <wp:extent cx="5943600" cy="3533775"/>
-            <wp:effectExtent l="19050" t="19050" r="19050" b="28575"/>
-            <wp:docPr id="2" name="Picture 2"/>
+            <wp:extent cx="5934075" cy="3533775"/>
+            <wp:effectExtent l="19050" t="19050" r="28575" b="28575"/>
+            <wp:docPr id="1" name="Picture 1"/>
             <wp:cNvGraphicFramePr>
               <a:graphicFrameLocks xmlns:a="http://schemas.openxmlformats.org/drawingml/2006/main" noChangeAspect="1"/>
             </wp:cNvGraphicFramePr>
@@ -2715,7 +2714,7 @@
                   <pic:spPr bwMode="auto">
                     <a:xfrm>
                       <a:off x="0" y="0"/>
-                      <a:ext cx="5943600" cy="3533775"/>
+                      <a:ext cx="5934075" cy="3533775"/>
                     </a:xfrm>
                     <a:prstGeom prst="rect">
                       <a:avLst/>
@@ -2733,6 +2732,7 @@
           </wp:inline>
         </w:drawing>
       </w:r>
+      <w:bookmarkEnd w:id="6"/>
     </w:p>
     <w:p>
       <w:pPr>
@@ -3642,7 +3642,7 @@
               <w:bCs/>
               <w:noProof/>
             </w:rPr>
-            <w:t>1</w:t>
+            <w:t>4</w:t>
           </w:r>
           <w:r>
             <w:rPr>

</xml_diff>